<commit_message>
11-12 labs with framework
</commit_message>
<xml_diff>
--- a/лр4_тестирование.docx
+++ b/лр4_тестирование.docx
@@ -1464,15 +1464,31 @@
                 <w:sz w:val="28"/>
                 <w:szCs w:val="28"/>
               </w:rPr>
-              <w:t xml:space="preserve">с </w:t>
-            </w:r>
-            <w:r>
-              <w:rPr>
-                <w:rFonts w:ascii="Times New Roman" w:hAnsi="Times New Roman" w:cs="Times New Roman"/>
-                <w:sz w:val="28"/>
-                <w:szCs w:val="28"/>
-              </w:rPr>
-              <w:t xml:space="preserve">именно </w:t>
+              <w:t>именно</w:t>
+            </w:r>
+            <w:r>
+              <w:rPr>
+                <w:rFonts w:ascii="Times New Roman" w:hAnsi="Times New Roman" w:cs="Times New Roman"/>
+                <w:sz w:val="28"/>
+                <w:szCs w:val="28"/>
+              </w:rPr>
+              <w:t xml:space="preserve"> </w:t>
+            </w:r>
+            <w:r>
+              <w:rPr>
+                <w:rFonts w:ascii="Times New Roman" w:hAnsi="Times New Roman" w:cs="Times New Roman"/>
+                <w:sz w:val="28"/>
+                <w:szCs w:val="28"/>
+              </w:rPr>
+              <w:t>с</w:t>
+            </w:r>
+            <w:r>
+              <w:rPr>
+                <w:rFonts w:ascii="Times New Roman" w:hAnsi="Times New Roman" w:cs="Times New Roman"/>
+                <w:sz w:val="28"/>
+                <w:szCs w:val="28"/>
+              </w:rPr>
+              <w:t xml:space="preserve"> </w:t>
             </w:r>
             <w:r>
               <w:rPr>
@@ -1542,8 +1558,6 @@
               </w:rPr>
               <w:t>На почте найдено сообщение с сайта для подтверждения подписки</w:t>
             </w:r>
-            <w:bookmarkStart w:id="0" w:name="_GoBack"/>
-            <w:bookmarkEnd w:id="0"/>
           </w:p>
         </w:tc>
         <w:tc>
@@ -4530,7 +4544,18 @@
                   <w:sz w:val="28"/>
                   <w:szCs w:val="28"/>
                 </w:rPr>
-                <w:t>https://everydaycoffee.by/catalog/monosorta/filter/bitterness-to-7/apply/</w:t>
+                <w:t>https://everydaycoffee.by/c</w:t>
+              </w:r>
+              <w:bookmarkStart w:id="0" w:name="_GoBack"/>
+              <w:bookmarkEnd w:id="0"/>
+              <w:r>
+                <w:rPr>
+                  <w:rStyle w:val="a3"/>
+                  <w:rFonts w:ascii="Times New Roman" w:hAnsi="Times New Roman" w:cs="Times New Roman"/>
+                  <w:sz w:val="28"/>
+                  <w:szCs w:val="28"/>
+                </w:rPr>
+                <w:t>atalog/monosorta/filter/bitterness-to-7/apply/</w:t>
               </w:r>
             </w:hyperlink>
           </w:p>
@@ -4868,10 +4893,11 @@
             <w:r>
               <w:rPr>
                 <w:rFonts w:ascii="Times New Roman" w:hAnsi="Times New Roman" w:cs="Times New Roman"/>
-                <w:sz w:val="28"/>
-                <w:szCs w:val="28"/>
-              </w:rPr>
-              <w:t>Пройден</w:t>
+                <w:color w:val="FF0000"/>
+                <w:sz w:val="28"/>
+                <w:szCs w:val="28"/>
+              </w:rPr>
+              <w:t>Провален</w:t>
             </w:r>
           </w:p>
         </w:tc>

</xml_diff>